<commit_message>
Adding rectangle and circle shapes to main file
</commit_message>
<xml_diff>
--- a/Game_Engine_Roadmap.docx
+++ b/Game_Engine_Roadmap.docx
@@ -27,14 +27,12 @@
       <w:pPr>
         <w:pStyle w:val="ListBullet"/>
         <w:rPr>
-          <w:color w:val="FFFFFF" w:themeColor="background1"/>
-          <w:highlight w:val="black"/>
+          <w:strike/>
         </w:rPr>
       </w:pPr>
       <w:r>
         <w:rPr>
-          <w:color w:val="FFFFFF" w:themeColor="background1"/>
-          <w:highlight w:val="black"/>
+          <w:strike/>
         </w:rPr>
         <w:t>Week 1: Set up project repo + dev environment (C++/Rust + build system). Pick graphics library (SFML/SDL/OpenGL wrapper).</w:t>
       </w:r>
@@ -43,14 +41,12 @@
       <w:pPr>
         <w:pStyle w:val="ListBullet"/>
         <w:rPr>
-          <w:color w:val="FFFFFF" w:themeColor="background1"/>
-          <w:highlight w:val="black"/>
+          <w:strike/>
         </w:rPr>
       </w:pPr>
       <w:r>
         <w:rPr>
-          <w:color w:val="FFFFFF" w:themeColor="background1"/>
-          <w:highlight w:val="black"/>
+          <w:strike/>
         </w:rPr>
         <w:t>Week 2: Render a window with a solid color background. Handle window close events.</w:t>
       </w:r>
@@ -58,8 +54,14 @@
     <w:p>
       <w:pPr>
         <w:pStyle w:val="ListBullet"/>
+        <w:rPr>
+          <w:strike/>
+        </w:rPr>
       </w:pPr>
       <w:r>
+        <w:rPr>
+          <w:strike/>
+        </w:rPr>
         <w:t>Week 3: Add input system (keyboard + mouse events). Log input for debugging.</w:t>
       </w:r>
     </w:p>

</xml_diff>

<commit_message>
Fixing issue with components
</commit_message>
<xml_diff>
--- a/Game_Engine_Roadmap.docx
+++ b/Game_Engine_Roadmap.docx
@@ -166,11 +166,13 @@
         </w:numPr>
         <w:rPr>
           <w:rFonts w:asciiTheme="majorHAnsi" w:hAnsiTheme="majorHAnsi" w:cstheme="majorHAnsi"/>
+          <w:strike/>
         </w:rPr>
       </w:pPr>
       <w:r>
         <w:rPr>
           <w:rFonts w:asciiTheme="majorHAnsi" w:hAnsiTheme="majorHAnsi" w:cstheme="majorHAnsi"/>
+          <w:strike/>
         </w:rPr>
         <w:t xml:space="preserve">Create a </w:t>
       </w:r>
@@ -179,12 +181,14 @@
           <w:rFonts w:asciiTheme="majorHAnsi" w:hAnsiTheme="majorHAnsi" w:cstheme="majorHAnsi"/>
           <w:b/>
           <w:bCs/>
+          <w:strike/>
         </w:rPr>
         <w:t>System base</w:t>
       </w:r>
       <w:r>
         <w:rPr>
           <w:rFonts w:asciiTheme="majorHAnsi" w:hAnsiTheme="majorHAnsi" w:cstheme="majorHAnsi"/>
+          <w:strike/>
         </w:rPr>
         <w:t xml:space="preserve"> class or concept.</w:t>
       </w:r>
@@ -454,12 +458,14 @@
         </w:numPr>
         <w:rPr>
           <w:rFonts w:asciiTheme="majorHAnsi" w:hAnsiTheme="majorHAnsi" w:cstheme="majorHAnsi"/>
+          <w:strike/>
           <w:color w:val="8064A2" w:themeColor="accent4"/>
         </w:rPr>
       </w:pPr>
       <w:r>
         <w:rPr>
           <w:rFonts w:asciiTheme="majorHAnsi" w:hAnsiTheme="majorHAnsi" w:cstheme="majorHAnsi"/>
+          <w:strike/>
           <w:color w:val="8064A2" w:themeColor="accent4"/>
         </w:rPr>
         <w:t>Create system base class</w:t>

</xml_diff>

<commit_message>
Adding Button definition class
</commit_message>
<xml_diff>
--- a/Game_Engine_Roadmap.docx
+++ b/Game_Engine_Roadmap.docx
@@ -197,6 +197,24 @@
           <w:strike/>
         </w:rPr>
         <w:t xml:space="preserve"> class or concept.</w:t>
+      </w:r>
+    </w:p>
+    <w:p>
+      <w:pPr>
+        <w:pStyle w:val="ListBullet"/>
+        <w:numPr>
+          <w:ilvl w:val="1"/>
+          <w:numId w:val="12"/>
+        </w:numPr>
+        <w:rPr>
+          <w:rFonts w:asciiTheme="majorHAnsi" w:hAnsiTheme="majorHAnsi" w:cstheme="majorHAnsi"/>
+        </w:rPr>
+      </w:pPr>
+      <w:r>
+        <w:rPr>
+          <w:rFonts w:asciiTheme="majorHAnsi" w:hAnsiTheme="majorHAnsi" w:cstheme="majorHAnsi"/>
+        </w:rPr>
+        <w:t>Create UI before implementing ECS</w:t>
       </w:r>
     </w:p>
     <w:p>

</xml_diff>